<commit_message>
output for a report for lab2 is added
</commit_message>
<xml_diff>
--- a/lab2/otchet_lab2.docx
+++ b/lab2/otchet_lab2.docx
@@ -9,6 +9,7 @@
           <w:lang w:val="ru-RU"/>
         </w:rPr>
       </w:pPr>
+      <w:bookmarkStart w:id="0" w:name="OLE_LINK4"/>
       <w:r>
         <w:rPr>
           <w:lang w:val="ru-RU"/>
@@ -36,7 +37,7 @@
           <w:lang w:val="ru-RU"/>
         </w:rPr>
       </w:pPr>
-      <w:bookmarkStart w:id="0" w:name="OLE_LINK3"/>
+      <w:bookmarkStart w:id="1" w:name="OLE_LINK3"/>
       <w:r>
         <w:rPr>
           <w:lang w:val="ru-RU"/>
@@ -75,6 +76,7 @@
         <w:t>, тем сильнее эффект сглаживания.</w:t>
       </w:r>
     </w:p>
+    <w:bookmarkEnd w:id="0"/>
     <w:p>
       <w:pPr>
         <w:rPr>
@@ -82,6 +84,9 @@
         </w:rPr>
       </w:pPr>
       <w:r>
+        <w:rPr>
+          <w:noProof/>
+        </w:rPr>
         <w:drawing>
           <wp:inline distT="0" distB="0" distL="0" distR="0" wp14:anchorId="46FDEA81" wp14:editId="67420C67">
             <wp:extent cx="2302799" cy="4475747"/>
@@ -133,7 +138,6 @@
         </w:rPr>
       </w:pPr>
     </w:p>
-    <w:bookmarkEnd w:id="0"/>
     <w:p>
       <w:pPr>
         <w:pStyle w:val="Heading2"/>
@@ -141,6 +145,8 @@
           <w:lang w:val="ru-RU"/>
         </w:rPr>
       </w:pPr>
+      <w:bookmarkStart w:id="2" w:name="OLE_LINK5"/>
+      <w:bookmarkEnd w:id="1"/>
       <w:r>
         <w:rPr>
           <w:lang w:val="ru-RU"/>
@@ -211,6 +217,7 @@
         <w:t xml:space="preserve"> основывается на анализе минимального и максимального значений яркости в локальном окне. Порог вычисляется как среднее между этими значениями. Если контраст в окне ниже заданного порога, пиксель может считаться фоном.</w:t>
       </w:r>
     </w:p>
+    <w:bookmarkEnd w:id="2"/>
     <w:p>
       <w:pPr>
         <w:rPr>
@@ -218,6 +225,9 @@
         </w:rPr>
       </w:pPr>
       <w:r>
+        <w:rPr>
+          <w:noProof/>
+        </w:rPr>
         <w:drawing>
           <wp:inline distT="0" distB="0" distL="0" distR="0" wp14:anchorId="46EBD865" wp14:editId="47F4028D">
             <wp:extent cx="2674276" cy="5093110"/>
@@ -276,6 +286,7 @@
           <w:lang w:val="ru-RU"/>
         </w:rPr>
       </w:pPr>
+      <w:bookmarkStart w:id="3" w:name="OLE_LINK6"/>
       <w:r>
         <w:rPr>
           <w:lang w:val="ru-RU"/>
@@ -382,13 +393,12 @@
         <w:t xml:space="preserve"> — коэффициент, определяющий чувствительность алгоритма.</w:t>
       </w:r>
     </w:p>
+    <w:bookmarkEnd w:id="3"/>
     <w:p>
-      <w:pPr>
+      <w:r>
         <w:rPr>
-          <w:lang w:val="ru-RU"/>
+          <w:noProof/>
         </w:rPr>
-      </w:pPr>
-      <w:r>
         <w:drawing>
           <wp:inline distT="0" distB="0" distL="0" distR="0" wp14:anchorId="265CE7BA" wp14:editId="604996E0">
             <wp:extent cx="2195090" cy="4031226"/>
@@ -424,6 +434,137 @@
             </a:graphic>
           </wp:inline>
         </w:drawing>
+      </w:r>
+    </w:p>
+    <w:p>
+      <w:pPr>
+        <w:pStyle w:val="NormalWeb"/>
+        <w:rPr>
+          <w:rFonts w:asciiTheme="majorHAnsi" w:hAnsiTheme="majorHAnsi" w:cstheme="majorHAnsi"/>
+          <w:color w:val="4F81BD" w:themeColor="accent1"/>
+          <w:sz w:val="26"/>
+          <w:szCs w:val="26"/>
+          <w:lang w:val="ru-RU"/>
+        </w:rPr>
+      </w:pPr>
+      <w:r>
+        <w:rPr>
+          <w:rFonts w:asciiTheme="majorHAnsi" w:hAnsiTheme="majorHAnsi" w:cstheme="majorHAnsi"/>
+          <w:color w:val="4F81BD" w:themeColor="accent1"/>
+          <w:sz w:val="26"/>
+          <w:szCs w:val="26"/>
+          <w:lang w:val="ru-RU"/>
+        </w:rPr>
+        <w:t>Выво</w:t>
+      </w:r>
+      <w:r>
+        <w:rPr>
+          <w:rFonts w:asciiTheme="majorHAnsi" w:hAnsiTheme="majorHAnsi" w:cstheme="majorHAnsi"/>
+          <w:color w:val="4F81BD" w:themeColor="accent1"/>
+          <w:sz w:val="26"/>
+          <w:szCs w:val="26"/>
+          <w:lang w:val="ru-RU"/>
+        </w:rPr>
+        <w:t>д:</w:t>
+      </w:r>
+    </w:p>
+    <w:p>
+      <w:pPr>
+        <w:pStyle w:val="NormalWeb"/>
+        <w:rPr>
+          <w:rFonts w:asciiTheme="majorHAnsi" w:hAnsiTheme="majorHAnsi" w:cstheme="majorHAnsi"/>
+          <w:sz w:val="22"/>
+          <w:szCs w:val="22"/>
+        </w:rPr>
+      </w:pPr>
+      <w:r>
+        <w:rPr>
+          <w:rFonts w:asciiTheme="majorHAnsi" w:hAnsiTheme="majorHAnsi" w:cstheme="majorHAnsi"/>
+          <w:sz w:val="22"/>
+          <w:szCs w:val="22"/>
+          <w:lang w:val="ru-RU"/>
+        </w:rPr>
+        <w:t xml:space="preserve">В ходе выполнения лабораторной работы были изучены и реализованы ключевые методы сглаживания и локальной пороговой обработки изображений. Низкочастотная фильтрация на основе гауссова ядра продемонстрировала свою эффективность для подавления шумов и сглаживания высокочастотных переходов без значительной потери деталей. Применение локальных пороговых методов — </w:t>
+      </w:r>
+      <w:proofErr w:type="spellStart"/>
+      <w:r>
+        <w:rPr>
+          <w:rFonts w:asciiTheme="majorHAnsi" w:hAnsiTheme="majorHAnsi" w:cstheme="majorHAnsi"/>
+          <w:sz w:val="22"/>
+          <w:szCs w:val="22"/>
+          <w:lang w:val="ru-RU"/>
+        </w:rPr>
+        <w:t>Бернсена</w:t>
+      </w:r>
+      <w:proofErr w:type="spellEnd"/>
+      <w:r>
+        <w:rPr>
+          <w:rFonts w:asciiTheme="majorHAnsi" w:hAnsiTheme="majorHAnsi" w:cstheme="majorHAnsi"/>
+          <w:sz w:val="22"/>
+          <w:szCs w:val="22"/>
+          <w:lang w:val="ru-RU"/>
+        </w:rPr>
+        <w:t xml:space="preserve"> и </w:t>
+      </w:r>
+      <w:proofErr w:type="spellStart"/>
+      <w:r>
+        <w:rPr>
+          <w:rFonts w:asciiTheme="majorHAnsi" w:hAnsiTheme="majorHAnsi" w:cstheme="majorHAnsi"/>
+          <w:sz w:val="22"/>
+          <w:szCs w:val="22"/>
+          <w:lang w:val="ru-RU"/>
+        </w:rPr>
+        <w:t>Ниблацка</w:t>
+      </w:r>
+      <w:proofErr w:type="spellEnd"/>
+      <w:r>
+        <w:rPr>
+          <w:rFonts w:asciiTheme="majorHAnsi" w:hAnsiTheme="majorHAnsi" w:cstheme="majorHAnsi"/>
+          <w:sz w:val="22"/>
+          <w:szCs w:val="22"/>
+          <w:lang w:val="ru-RU"/>
+        </w:rPr>
+        <w:t xml:space="preserve"> — позволило убедиться в преимуществах адаптивной бинаризации при работе с изображениями, содержащими неравномерное освещение или переменный контраст. Метод </w:t>
+      </w:r>
+      <w:proofErr w:type="spellStart"/>
+      <w:r>
+        <w:rPr>
+          <w:rFonts w:asciiTheme="majorHAnsi" w:hAnsiTheme="majorHAnsi" w:cstheme="majorHAnsi"/>
+          <w:sz w:val="22"/>
+          <w:szCs w:val="22"/>
+          <w:lang w:val="ru-RU"/>
+        </w:rPr>
+        <w:t>Бернсена</w:t>
+      </w:r>
+      <w:proofErr w:type="spellEnd"/>
+      <w:r>
+        <w:rPr>
+          <w:rFonts w:asciiTheme="majorHAnsi" w:hAnsiTheme="majorHAnsi" w:cstheme="majorHAnsi"/>
+          <w:sz w:val="22"/>
+          <w:szCs w:val="22"/>
+          <w:lang w:val="ru-RU"/>
+        </w:rPr>
+        <w:t xml:space="preserve"> показал простоту и устойчивость к локальным перепадам яркости, в то время как метод </w:t>
+      </w:r>
+      <w:proofErr w:type="spellStart"/>
+      <w:r>
+        <w:rPr>
+          <w:rFonts w:asciiTheme="majorHAnsi" w:hAnsiTheme="majorHAnsi" w:cstheme="majorHAnsi"/>
+          <w:sz w:val="22"/>
+          <w:szCs w:val="22"/>
+          <w:lang w:val="ru-RU"/>
+        </w:rPr>
+        <w:t>Ниблацка</w:t>
+      </w:r>
+      <w:proofErr w:type="spellEnd"/>
+      <w:r>
+        <w:rPr>
+          <w:rFonts w:asciiTheme="majorHAnsi" w:hAnsiTheme="majorHAnsi" w:cstheme="majorHAnsi"/>
+          <w:sz w:val="22"/>
+          <w:szCs w:val="22"/>
+          <w:lang w:val="ru-RU"/>
+        </w:rPr>
+        <w:t xml:space="preserve"> обеспечил более гибкую и точную бинаризацию за счёт использования статистических характеристик локального окна. </w:t>
       </w:r>
     </w:p>
     <w:sectPr>
@@ -12019,6 +12160,21 @@
       </w:tcPr>
     </w:tblStylePr>
   </w:style>
+  <w:style w:type="paragraph" w:styleId="NormalWeb">
+    <w:name w:val="Normal (Web)"/>
+    <w:basedOn w:val="Normal"/>
+    <w:uiPriority w:val="99"/>
+    <w:unhideWhenUsed/>
+    <w:rsid w:val="0019289A"/>
+    <w:pPr>
+      <w:spacing w:before="100" w:beforeAutospacing="1" w:after="100" w:afterAutospacing="1" w:line="240" w:lineRule="auto"/>
+    </w:pPr>
+    <w:rPr>
+      <w:rFonts w:ascii="Times New Roman" w:eastAsia="Times New Roman" w:hAnsi="Times New Roman" w:cs="Times New Roman"/>
+      <w:sz w:val="24"/>
+      <w:szCs w:val="24"/>
+    </w:rPr>
+  </w:style>
 </w:styles>
 </file>
 

</xml_diff>